<commit_message>
Nombre en enunciado examen Bash
</commit_message>
<xml_diff>
--- a/EnunciadoBashB.docx
+++ b/EnunciadoBashB.docx
@@ -1,1074 +1,3 @@
-
-<file path=word/document.xml><?xml version="1.0" encoding="utf-8"?>
-<w:document xmlns:wpc="http://schemas.microsoft.com/office/word/2010/wordprocessingCanvas" xmlns:cx="http://schemas.microsoft.com/office/drawing/2014/chartex" xmlns:cx1="http://schemas.microsoft.com/office/drawing/2015/9/8/chartex" xmlns:cx2="http://schemas.microsoft.com/office/drawing/2015/10/21/chartex" xmlns:cx3="http://schemas.microsoft.com/office/drawing/2016/5/9/chartex" xmlns:cx4="http://schemas.microsoft.com/office/drawing/2016/5/10/chartex" xmlns:cx5="http://schemas.microsoft.com/office/drawing/2016/5/11/chartex" xmlns:cx6="http://schemas.microsoft.com/office/drawing/2016/5/12/chartex" xmlns:cx7="http://schemas.microsoft.com/office/drawing/2016/5/13/chartex" xmlns:cx8="http://schemas.microsoft.com/office/drawing/2016/5/14/chartex" xmlns:mc="http://schemas.openxmlformats.org/markup-compatibility/2006" xmlns:aink="http://schemas.microsoft.com/office/drawing/2016/ink" xmlns:am3d="http://schemas.microsoft.com/office/drawing/2017/model3d" xmlns:o="urn:schemas-microsoft-com:office:office" xmlns:r="http://schemas.openxmlformats.org/officeDocument/2006/relationships" xmlns:m="http://schemas.openxmlformats.org/officeDocument/2006/math" xmlns:v="urn:schemas-microsoft-com:vml" xmlns:wp14="http://schemas.microsoft.com/office/word/2010/wordprocessingDrawing" xmlns:wp="http://schemas.openxmlformats.org/drawingml/2006/wordprocessingDrawing" xmlns:w10="urn:schemas-microsoft-com:office:word" xmlns:w="http://schemas.openxmlformats.org/wordprocessingml/2006/main" xmlns:w14="http://schemas.microsoft.com/office/word/2010/wordml" xmlns:w15="http://schemas.microsoft.com/office/word/2012/wordml" xmlns:w16cid="http://schemas.microsoft.com/office/word/2016/wordml/cid" xmlns:w16se="http://schemas.microsoft.com/office/word/2015/wordml/symex" xmlns:wpg="http://schemas.microsoft.com/office/word/2010/wordprocessingGroup" xmlns:wpi="http://schemas.microsoft.com/office/word/2010/wordprocessingInk" xmlns:wne="http://schemas.microsoft.com/office/word/2006/wordml" xmlns:wps="http://schemas.microsoft.com/office/word/2010/wordprocessingShape" mc:Ignorable="w14 w15 w16se w16cid wp14">
-  <w:body>
-    <w:p>
-      <w:r>
-        <w:t xml:space="preserve">Para la resolución de ciertas actividades necesitarás acceder al archivo de texto </w:t>
-      </w:r>
-      <w:r>
-        <w:rPr>
-          <w:rFonts w:ascii="Batang" w:eastAsia="Batang" w:hAnsi="Batang"/>
-        </w:rPr>
-        <w:t>Alumnos.txt</w:t>
-      </w:r>
-      <w:r>
-        <w:t>. En este archivo figuran datos ficticios de matrícula de alumnos. Échale un vistazo para entender su estructura.</w:t>
-      </w:r>
-      <w:r>
-        <w:t xml:space="preserve"> La información que en él figura es </w:t>
-      </w:r>
-      <w:r>
-        <w:t>Nombre de alumno</w:t>
-      </w:r>
-      <w:r>
-        <w:t>, curso, año y módulo matriculado</w:t>
-      </w:r>
-    </w:p>
-    <w:p>
-      <w:r>
-        <w:t xml:space="preserve">Entregarás un archivo en </w:t>
-      </w:r>
-      <w:proofErr w:type="spellStart"/>
-      <w:r>
-        <w:t>pdf</w:t>
-      </w:r>
-      <w:proofErr w:type="spellEnd"/>
-      <w:r>
-        <w:t xml:space="preserve"> con los comandos que resuelvan las actividades</w:t>
-      </w:r>
-      <w:r>
-        <w:t>.</w:t>
-      </w:r>
-    </w:p>
-    <w:p>
-      <w:pPr>
-        <w:pStyle w:val="Prrafodelista"/>
-        <w:numPr>
-          <w:ilvl w:val="0"/>
-          <w:numId w:val="11"/>
-        </w:numPr>
-      </w:pPr>
-      <w:r>
-        <w:t xml:space="preserve">Crea una carpeta en tu directorio home </w:t>
-      </w:r>
-      <w:r>
-        <w:t xml:space="preserve">llamada </w:t>
-      </w:r>
-      <w:proofErr w:type="spellStart"/>
-      <w:r>
-        <w:rPr>
-          <w:rFonts w:ascii="Batang" w:eastAsia="Batang" w:hAnsi="Batang"/>
-        </w:rPr>
-        <w:t>exam</w:t>
-      </w:r>
-      <w:proofErr w:type="spellEnd"/>
-      <w:r>
-        <w:t xml:space="preserve"> </w:t>
-      </w:r>
-      <w:r>
-        <w:t>(</w:t>
-      </w:r>
-      <w:r>
-        <w:rPr>
-          <w:rFonts w:ascii="Batang" w:eastAsia="Batang" w:hAnsi="Batang"/>
-        </w:rPr>
-        <w:t>/home/usuario</w:t>
-      </w:r>
-      <w:r>
-        <w:rPr>
-          <w:rFonts w:ascii="Batang" w:eastAsia="Batang" w:hAnsi="Batang"/>
-        </w:rPr>
-        <w:t>/</w:t>
-      </w:r>
-      <w:proofErr w:type="spellStart"/>
-      <w:r>
-        <w:rPr>
-          <w:rFonts w:ascii="Batang" w:eastAsia="Batang" w:hAnsi="Batang"/>
-        </w:rPr>
-        <w:t>exam</w:t>
-      </w:r>
-      <w:proofErr w:type="spellEnd"/>
-      <w:r>
-        <w:t>).</w:t>
-      </w:r>
-    </w:p>
-    <w:p>
-      <w:pPr>
-        <w:pStyle w:val="Prrafodelista"/>
-        <w:numPr>
-          <w:ilvl w:val="0"/>
-          <w:numId w:val="11"/>
-        </w:numPr>
-      </w:pPr>
-      <w:r>
-        <w:t>Entra en la carpeta</w:t>
-      </w:r>
-      <w:r>
-        <w:t>.</w:t>
-      </w:r>
-    </w:p>
-    <w:p>
-      <w:pPr>
-        <w:pStyle w:val="Prrafodelista"/>
-        <w:numPr>
-          <w:ilvl w:val="0"/>
-          <w:numId w:val="11"/>
-        </w:numPr>
-      </w:pPr>
-      <w:r>
-        <w:t>C</w:t>
-      </w:r>
-      <w:r>
-        <w:t>re</w:t>
-      </w:r>
-      <w:r>
-        <w:t>a</w:t>
-      </w:r>
-      <w:r>
-        <w:t xml:space="preserve"> un archivo llamado </w:t>
-      </w:r>
-      <w:r>
-        <w:rPr>
-          <w:rFonts w:ascii="Batang" w:eastAsia="Batang" w:hAnsi="Batang"/>
-        </w:rPr>
-        <w:t>ford</w:t>
-      </w:r>
-      <w:r>
-        <w:rPr>
-          <w:rFonts w:ascii="Batang" w:eastAsia="Batang" w:hAnsi="Batang"/>
-        </w:rPr>
-        <w:t>.txt</w:t>
-      </w:r>
-      <w:r>
-        <w:t xml:space="preserve"> en el que figuren tod</w:t>
-      </w:r>
-      <w:r>
-        <w:t>o</w:t>
-      </w:r>
-      <w:r>
-        <w:t xml:space="preserve">s </w:t>
-      </w:r>
-      <w:r>
-        <w:t>registros de los coches Ford</w:t>
-      </w:r>
-      <w:r>
-        <w:t xml:space="preserve"> que hay en </w:t>
-      </w:r>
-      <w:r>
-        <w:rPr>
-          <w:rFonts w:ascii="Batang" w:eastAsia="Batang" w:hAnsi="Batang"/>
-        </w:rPr>
-        <w:t>Consumos</w:t>
-      </w:r>
-      <w:r>
-        <w:rPr>
-          <w:rFonts w:ascii="Batang" w:eastAsia="Batang" w:hAnsi="Batang"/>
-        </w:rPr>
-        <w:t>.txt</w:t>
-      </w:r>
-      <w:r>
-        <w:t>.</w:t>
-      </w:r>
-    </w:p>
-    <w:p>
-      <w:pPr>
-        <w:pStyle w:val="Prrafodelista"/>
-        <w:numPr>
-          <w:ilvl w:val="0"/>
-          <w:numId w:val="11"/>
-        </w:numPr>
-      </w:pPr>
-      <w:r>
-        <w:t xml:space="preserve">Crea una carpeta llamada </w:t>
-      </w:r>
-      <w:proofErr w:type="spellStart"/>
-      <w:r>
-        <w:rPr>
-          <w:rFonts w:ascii="Batang" w:eastAsia="Batang" w:hAnsi="Batang"/>
-        </w:rPr>
-        <w:t>ford</w:t>
-      </w:r>
-      <w:proofErr w:type="spellEnd"/>
-      <w:r>
-        <w:t xml:space="preserve"> dentro de la carpeta donde te encuentras (</w:t>
-      </w:r>
-      <w:r>
-        <w:t xml:space="preserve">estás en la carpeta </w:t>
-      </w:r>
-      <w:proofErr w:type="spellStart"/>
-      <w:r>
-        <w:rPr>
-          <w:rFonts w:ascii="Batang" w:eastAsia="Batang" w:hAnsi="Batang"/>
-        </w:rPr>
-        <w:t>exam</w:t>
-      </w:r>
-      <w:proofErr w:type="spellEnd"/>
-      <w:r>
-        <w:t>)</w:t>
-      </w:r>
-    </w:p>
-    <w:p>
-      <w:pPr>
-        <w:pStyle w:val="Prrafodelista"/>
-        <w:numPr>
-          <w:ilvl w:val="0"/>
-          <w:numId w:val="11"/>
-        </w:numPr>
-      </w:pPr>
-      <w:r>
-        <w:t xml:space="preserve">Sin entrar en la carpeta </w:t>
-      </w:r>
-      <w:proofErr w:type="spellStart"/>
-      <w:r>
-        <w:rPr>
-          <w:rFonts w:ascii="Batang" w:eastAsia="Batang" w:hAnsi="Batang"/>
-        </w:rPr>
-        <w:t>ford</w:t>
-      </w:r>
-      <w:proofErr w:type="spellEnd"/>
-      <w:r>
-        <w:t xml:space="preserve">, mueve el archivo </w:t>
-      </w:r>
-      <w:r>
-        <w:rPr>
-          <w:rFonts w:ascii="Batang" w:eastAsia="Batang" w:hAnsi="Batang"/>
-        </w:rPr>
-        <w:t>ford</w:t>
-      </w:r>
-      <w:r>
-        <w:rPr>
-          <w:rFonts w:ascii="Batang" w:eastAsia="Batang" w:hAnsi="Batang"/>
-        </w:rPr>
-        <w:t>.txt</w:t>
-      </w:r>
-      <w:r>
-        <w:t xml:space="preserve"> a la carpeta </w:t>
-      </w:r>
-      <w:proofErr w:type="spellStart"/>
-      <w:r>
-        <w:rPr>
-          <w:rFonts w:ascii="Batang" w:eastAsia="Batang" w:hAnsi="Batang"/>
-        </w:rPr>
-        <w:t>ford</w:t>
-      </w:r>
-      <w:proofErr w:type="spellEnd"/>
-      <w:r>
-        <w:t>.</w:t>
-      </w:r>
-    </w:p>
-    <w:p>
-      <w:pPr>
-        <w:pStyle w:val="Prrafodelista"/>
-        <w:numPr>
-          <w:ilvl w:val="0"/>
-          <w:numId w:val="11"/>
-        </w:numPr>
-      </w:pPr>
-      <w:r>
-        <w:t>Sobre el archivo</w:t>
-      </w:r>
-      <w:r>
-        <w:t xml:space="preserve"> </w:t>
-      </w:r>
-      <w:r>
-        <w:rPr>
-          <w:rFonts w:ascii="Batang" w:eastAsia="Batang" w:hAnsi="Batang"/>
-        </w:rPr>
-        <w:t>Consumos</w:t>
-      </w:r>
-      <w:r>
-        <w:rPr>
-          <w:rFonts w:ascii="Batang" w:eastAsia="Batang" w:hAnsi="Batang"/>
-        </w:rPr>
-        <w:t>.txt</w:t>
-      </w:r>
-      <w:r>
-        <w:t xml:space="preserve"> h</w:t>
-      </w:r>
-      <w:r>
-        <w:t>az que</w:t>
-      </w:r>
-      <w:r>
-        <w:t xml:space="preserve"> salga por pantalla información relativa a</w:t>
-      </w:r>
-      <w:r>
-        <w:t xml:space="preserve"> la marca</w:t>
-      </w:r>
-      <w:r>
-        <w:t xml:space="preserve"> (columna 1) y </w:t>
-      </w:r>
-      <w:r>
-        <w:t>el consumo</w:t>
-      </w:r>
-      <w:r>
-        <w:t xml:space="preserve"> (columna 4) </w:t>
-      </w:r>
-      <w:r>
-        <w:t>s</w:t>
-      </w:r>
-      <w:r>
-        <w:t>eparados por –</w:t>
-      </w:r>
-    </w:p>
-    <w:p>
-      <w:pPr>
-        <w:pStyle w:val="Prrafodelista"/>
-        <w:numPr>
-          <w:ilvl w:val="0"/>
-          <w:numId w:val="11"/>
-        </w:numPr>
-      </w:pPr>
-      <w:r>
-        <w:t>Haz que</w:t>
-      </w:r>
-      <w:r>
-        <w:t xml:space="preserve"> salga por pantalla el número de </w:t>
-      </w:r>
-      <w:r>
-        <w:t>coches Diesel que hay en el archivo</w:t>
-      </w:r>
-      <w:r>
-        <w:t>.</w:t>
-      </w:r>
-    </w:p>
-    <w:p>
-      <w:pPr>
-        <w:pStyle w:val="Prrafodelista"/>
-        <w:numPr>
-          <w:ilvl w:val="0"/>
-          <w:numId w:val="11"/>
-        </w:numPr>
-      </w:pPr>
-      <w:r>
-        <w:t>S</w:t>
-      </w:r>
-      <w:r>
-        <w:t>ustituy</w:t>
-      </w:r>
-      <w:r>
-        <w:t>e</w:t>
-      </w:r>
-      <w:r>
-        <w:t xml:space="preserve"> el nombre del </w:t>
-      </w:r>
-      <w:r>
-        <w:t>coche</w:t>
-      </w:r>
-      <w:r>
-        <w:t xml:space="preserve"> </w:t>
-      </w:r>
-      <w:r>
-        <w:rPr>
-          <w:rFonts w:ascii="Batang" w:eastAsia="Batang" w:hAnsi="Batang"/>
-        </w:rPr>
-        <w:t>Hyundai</w:t>
-      </w:r>
-      <w:r>
-        <w:rPr>
-          <w:rFonts w:ascii="Batang" w:eastAsia="Batang" w:hAnsi="Batang"/>
-        </w:rPr>
-        <w:t xml:space="preserve"> </w:t>
-      </w:r>
-      <w:r>
-        <w:t xml:space="preserve">por </w:t>
-      </w:r>
-      <w:r>
-        <w:rPr>
-          <w:rFonts w:ascii="Batang" w:eastAsia="Batang" w:hAnsi="Batang"/>
-        </w:rPr>
-        <w:t>Smart</w:t>
-      </w:r>
-      <w:r>
-        <w:t xml:space="preserve"> en el archivo </w:t>
-      </w:r>
-      <w:r>
-        <w:rPr>
-          <w:rFonts w:ascii="Batang" w:eastAsia="Batang" w:hAnsi="Batang"/>
-        </w:rPr>
-        <w:t>Consumos</w:t>
-      </w:r>
-      <w:r>
-        <w:rPr>
-          <w:rFonts w:ascii="Batang" w:eastAsia="Batang" w:hAnsi="Batang"/>
-        </w:rPr>
-        <w:t>.txt</w:t>
-      </w:r>
-    </w:p>
-    <w:p>
-      <w:pPr>
-        <w:pStyle w:val="Prrafodelista"/>
-        <w:numPr>
-          <w:ilvl w:val="0"/>
-          <w:numId w:val="11"/>
-        </w:numPr>
-      </w:pPr>
-      <w:r>
-        <w:t>M</w:t>
-      </w:r>
-      <w:r>
-        <w:t>uestre las líneas correspondientes a la década del 2010, o sea del 2010 al 2019 ambos inclusive.</w:t>
-      </w:r>
-    </w:p>
-    <w:p>
-      <w:pPr>
-        <w:pStyle w:val="Prrafodelista"/>
-        <w:numPr>
-          <w:ilvl w:val="0"/>
-          <w:numId w:val="11"/>
-        </w:numPr>
-      </w:pPr>
-      <w:r>
-        <w:t xml:space="preserve">Muestra el nombre de los </w:t>
-      </w:r>
-      <w:r>
-        <w:t xml:space="preserve">coches </w:t>
-      </w:r>
-      <w:r>
-        <w:t xml:space="preserve">que </w:t>
-      </w:r>
-      <w:r>
-        <w:t xml:space="preserve">consumen </w:t>
-      </w:r>
-      <w:r>
-        <w:t>10 o más.</w:t>
-      </w:r>
-    </w:p>
-    <w:p>
-      <w:pPr>
-        <w:pStyle w:val="Prrafodelista"/>
-        <w:numPr>
-          <w:ilvl w:val="0"/>
-          <w:numId w:val="11"/>
-        </w:numPr>
-      </w:pPr>
-      <w:r>
-        <w:t xml:space="preserve">El comando </w:t>
-      </w:r>
-      <w:r>
-        <w:rPr>
-          <w:rFonts w:ascii="Batang" w:eastAsia="Batang" w:hAnsi="Batang"/>
-        </w:rPr>
-        <w:t>du -</w:t>
-      </w:r>
-      <w:proofErr w:type="spellStart"/>
-      <w:r>
-        <w:rPr>
-          <w:rFonts w:ascii="Batang" w:eastAsia="Batang" w:hAnsi="Batang"/>
-        </w:rPr>
-        <w:t>hs</w:t>
-      </w:r>
-      <w:proofErr w:type="spellEnd"/>
-      <w:r>
-        <w:rPr>
-          <w:rFonts w:ascii="Batang" w:eastAsia="Batang" w:hAnsi="Batang"/>
-        </w:rPr>
-        <w:t xml:space="preserve"> *</w:t>
-      </w:r>
-      <w:r>
-        <w:t xml:space="preserve"> no</w:t>
-      </w:r>
-      <w:r>
-        <w:t xml:space="preserve">s va a mostrar </w:t>
-      </w:r>
-      <w:r>
-        <w:t>los 10 directorios de nuestro home</w:t>
-      </w:r>
-      <w:r>
-        <w:t>,</w:t>
-      </w:r>
-      <w:r>
-        <w:t xml:space="preserve"> más pesados</w:t>
-      </w:r>
-      <w:r>
-        <w:t>. Investiga un poco sobre este comando</w:t>
-      </w:r>
-      <w:r>
-        <w:t xml:space="preserve">. </w:t>
-      </w:r>
-      <w:r>
-        <w:t>Haz que salga por pantalla el top 3 de los directorios más pesados de tu home.</w:t>
-      </w:r>
-      <w:bookmarkStart w:id="0" w:name="_GoBack"/>
-      <w:bookmarkEnd w:id="0"/>
-    </w:p>
-    <w:p>
-      <w:r>
-        <w:t>PUNTUACIÓN:</w:t>
-      </w:r>
-    </w:p>
-    <w:p>
-      <w:pPr>
-        <w:pStyle w:val="Prrafodelista"/>
-        <w:numPr>
-          <w:ilvl w:val="0"/>
-          <w:numId w:val="12"/>
-        </w:numPr>
-        <w:sectPr>
-          <w:headerReference w:type="default" r:id="rId7"/>
-          <w:footerReference w:type="default" r:id="rId8"/>
-          <w:pgSz w:w="11900" w:h="16840"/>
-          <w:pgMar w:top="1823" w:right="1701" w:bottom="1417" w:left="1701" w:header="567" w:footer="708" w:gutter="0"/>
-          <w:cols w:space="708"/>
-          <w:docGrid w:linePitch="360"/>
-        </w:sectPr>
-      </w:pPr>
-    </w:p>
-    <w:p>
-      <w:pPr>
-        <w:pStyle w:val="Prrafodelista"/>
-        <w:numPr>
-          <w:ilvl w:val="0"/>
-          <w:numId w:val="12"/>
-        </w:numPr>
-      </w:pPr>
-      <w:r>
-        <w:t>0</w:t>
-      </w:r>
-    </w:p>
-    <w:p>
-      <w:pPr>
-        <w:pStyle w:val="Prrafodelista"/>
-        <w:numPr>
-          <w:ilvl w:val="0"/>
-          <w:numId w:val="12"/>
-        </w:numPr>
-      </w:pPr>
-      <w:r>
-        <w:t>0</w:t>
-      </w:r>
-    </w:p>
-    <w:p>
-      <w:pPr>
-        <w:pStyle w:val="Prrafodelista"/>
-        <w:numPr>
-          <w:ilvl w:val="0"/>
-          <w:numId w:val="12"/>
-        </w:numPr>
-      </w:pPr>
-      <w:r>
-        <w:t>1</w:t>
-      </w:r>
-      <w:r>
-        <w:t xml:space="preserve"> </w:t>
-      </w:r>
-      <w:r>
-        <w:t>PUNTO</w:t>
-      </w:r>
-    </w:p>
-    <w:p>
-      <w:pPr>
-        <w:pStyle w:val="Prrafodelista"/>
-        <w:numPr>
-          <w:ilvl w:val="0"/>
-          <w:numId w:val="12"/>
-        </w:numPr>
-      </w:pPr>
-      <w:r>
-        <w:t>0</w:t>
-      </w:r>
-    </w:p>
-    <w:p>
-      <w:pPr>
-        <w:pStyle w:val="Prrafodelista"/>
-        <w:numPr>
-          <w:ilvl w:val="0"/>
-          <w:numId w:val="12"/>
-        </w:numPr>
-      </w:pPr>
-      <w:r>
-        <w:t>1 PUNTO</w:t>
-      </w:r>
-    </w:p>
-    <w:p>
-      <w:pPr>
-        <w:pStyle w:val="Prrafodelista"/>
-        <w:numPr>
-          <w:ilvl w:val="0"/>
-          <w:numId w:val="12"/>
-        </w:numPr>
-      </w:pPr>
-      <w:r>
-        <w:t>1,5 PUNTOS</w:t>
-      </w:r>
-    </w:p>
-    <w:p>
-      <w:pPr>
-        <w:pStyle w:val="Prrafodelista"/>
-        <w:numPr>
-          <w:ilvl w:val="0"/>
-          <w:numId w:val="12"/>
-        </w:numPr>
-      </w:pPr>
-      <w:r>
-        <w:t>1</w:t>
-      </w:r>
-      <w:r>
-        <w:t xml:space="preserve"> PUNTO</w:t>
-      </w:r>
-    </w:p>
-    <w:p>
-      <w:pPr>
-        <w:pStyle w:val="Prrafodelista"/>
-        <w:numPr>
-          <w:ilvl w:val="0"/>
-          <w:numId w:val="12"/>
-        </w:numPr>
-      </w:pPr>
-      <w:r>
-        <w:t>1</w:t>
-      </w:r>
-      <w:r>
-        <w:t xml:space="preserve"> PUNTO</w:t>
-      </w:r>
-    </w:p>
-    <w:p>
-      <w:pPr>
-        <w:pStyle w:val="Prrafodelista"/>
-        <w:numPr>
-          <w:ilvl w:val="0"/>
-          <w:numId w:val="12"/>
-        </w:numPr>
-      </w:pPr>
-      <w:r>
-        <w:t>1,5 PUNTOS</w:t>
-      </w:r>
-    </w:p>
-    <w:p>
-      <w:pPr>
-        <w:pStyle w:val="Prrafodelista"/>
-        <w:numPr>
-          <w:ilvl w:val="0"/>
-          <w:numId w:val="12"/>
-        </w:numPr>
-      </w:pPr>
-      <w:r>
-        <w:t>1,5</w:t>
-      </w:r>
-      <w:r>
-        <w:t xml:space="preserve"> PUNTOS</w:t>
-      </w:r>
-    </w:p>
-    <w:p>
-      <w:pPr>
-        <w:pStyle w:val="Prrafodelista"/>
-        <w:numPr>
-          <w:ilvl w:val="0"/>
-          <w:numId w:val="12"/>
-        </w:numPr>
-      </w:pPr>
-      <w:r>
-        <w:t>1,5</w:t>
-      </w:r>
-      <w:r>
-        <w:t xml:space="preserve"> PUNTOS</w:t>
-      </w:r>
-    </w:p>
-    <w:p>
-      <w:pPr>
-        <w:pStyle w:val="Prrafodelista"/>
-        <w:sectPr>
-          <w:type w:val="continuous"/>
-          <w:pgSz w:w="11900" w:h="16840"/>
-          <w:pgMar w:top="1823" w:right="1701" w:bottom="1417" w:left="1701" w:header="567" w:footer="708" w:gutter="0"/>
-          <w:cols w:num="2" w:space="708"/>
-          <w:docGrid w:linePitch="360"/>
-        </w:sectPr>
-      </w:pPr>
-    </w:p>
-    <w:p>
-      <w:pPr>
-        <w:pStyle w:val="Prrafodelista"/>
-      </w:pPr>
-    </w:p>
-    <w:sectPr>
-      <w:type w:val="continuous"/>
-      <w:pgSz w:w="11900" w:h="16840"/>
-      <w:pgMar w:top="1823" w:right="1701" w:bottom="1417" w:left="1701" w:header="567" w:footer="708" w:gutter="0"/>
-      <w:cols w:space="708"/>
-      <w:docGrid w:linePitch="360"/>
-    </w:sectPr>
-  </w:body>
-</w:document>
-</file>
-
-<file path=word/endnotes.xml><?xml version="1.0" encoding="utf-8"?>
-<w:endnotes xmlns:wpc="http://schemas.microsoft.com/office/word/2010/wordprocessingCanvas" xmlns:cx="http://schemas.microsoft.com/office/drawing/2014/chartex" xmlns:cx1="http://schemas.microsoft.com/office/drawing/2015/9/8/chartex" xmlns:cx2="http://schemas.microsoft.com/office/drawing/2015/10/21/chartex" xmlns:cx3="http://schemas.microsoft.com/office/drawing/2016/5/9/chartex" xmlns:cx4="http://schemas.microsoft.com/office/drawing/2016/5/10/chartex" xmlns:cx5="http://schemas.microsoft.com/office/drawing/2016/5/11/chartex" xmlns:cx6="http://schemas.microsoft.com/office/drawing/2016/5/12/chartex" xmlns:cx7="http://schemas.microsoft.com/office/drawing/2016/5/13/chartex" xmlns:cx8="http://schemas.microsoft.com/office/drawing/2016/5/14/chartex" xmlns:mc="http://schemas.openxmlformats.org/markup-compatibility/2006" xmlns:aink="http://schemas.microsoft.com/office/drawing/2016/ink" xmlns:am3d="http://schemas.microsoft.com/office/drawing/2017/model3d" xmlns:o="urn:schemas-microsoft-com:office:office" xmlns:r="http://schemas.openxmlformats.org/officeDocument/2006/relationships" xmlns:m="http://schemas.openxmlformats.org/officeDocument/2006/math" xmlns:v="urn:schemas-microsoft-com:vml" xmlns:wp14="http://schemas.microsoft.com/office/word/2010/wordprocessingDrawing" xmlns:wp="http://schemas.openxmlformats.org/drawingml/2006/wordprocessingDrawing" xmlns:w10="urn:schemas-microsoft-com:office:word" xmlns:w="http://schemas.openxmlformats.org/wordprocessingml/2006/main" xmlns:w14="http://schemas.microsoft.com/office/word/2010/wordml" xmlns:w15="http://schemas.microsoft.com/office/word/2012/wordml" xmlns:w16cid="http://schemas.microsoft.com/office/word/2016/wordml/cid" xmlns:w16se="http://schemas.microsoft.com/office/word/2015/wordml/symex" xmlns:wpg="http://schemas.microsoft.com/office/word/2010/wordprocessingGroup" xmlns:wpi="http://schemas.microsoft.com/office/word/2010/wordprocessingInk" xmlns:wne="http://schemas.microsoft.com/office/word/2006/wordml" xmlns:wps="http://schemas.microsoft.com/office/word/2010/wordprocessingShape" mc:Ignorable="w14 w15 w16se w16cid wp14">
-  <w:endnote w:type="separator" w:id="-1">
-    <w:p>
-      <w:pPr>
-        <w:spacing w:line="240" w:lineRule="auto"/>
-      </w:pPr>
-      <w:r>
-        <w:separator/>
-      </w:r>
-    </w:p>
-  </w:endnote>
-  <w:endnote w:type="continuationSeparator" w:id="0">
-    <w:p>
-      <w:pPr>
-        <w:spacing w:line="240" w:lineRule="auto"/>
-      </w:pPr>
-      <w:r>
-        <w:continuationSeparator/>
-      </w:r>
-    </w:p>
-  </w:endnote>
-</w:endnotes>
-</file>
-
-<file path=word/footer1.xml><?xml version="1.0" encoding="utf-8"?>
-<w:ftr xmlns:wpc="http://schemas.microsoft.com/office/word/2010/wordprocessingCanvas" xmlns:cx="http://schemas.microsoft.com/office/drawing/2014/chartex" xmlns:cx1="http://schemas.microsoft.com/office/drawing/2015/9/8/chartex" xmlns:cx2="http://schemas.microsoft.com/office/drawing/2015/10/21/chartex" xmlns:cx3="http://schemas.microsoft.com/office/drawing/2016/5/9/chartex" xmlns:cx4="http://schemas.microsoft.com/office/drawing/2016/5/10/chartex" xmlns:cx5="http://schemas.microsoft.com/office/drawing/2016/5/11/chartex" xmlns:cx6="http://schemas.microsoft.com/office/drawing/2016/5/12/chartex" xmlns:cx7="http://schemas.microsoft.com/office/drawing/2016/5/13/chartex" xmlns:cx8="http://schemas.microsoft.com/office/drawing/2016/5/14/chartex" xmlns:mc="http://schemas.openxmlformats.org/markup-compatibility/2006" xmlns:aink="http://schemas.microsoft.com/office/drawing/2016/ink" xmlns:am3d="http://schemas.microsoft.com/office/drawing/2017/model3d" xmlns:o="urn:schemas-microsoft-com:office:office" xmlns:r="http://schemas.openxmlformats.org/officeDocument/2006/relationships" xmlns:m="http://schemas.openxmlformats.org/officeDocument/2006/math" xmlns:v="urn:schemas-microsoft-com:vml" xmlns:wp14="http://schemas.microsoft.com/office/word/2010/wordprocessingDrawing" xmlns:wp="http://schemas.openxmlformats.org/drawingml/2006/wordprocessingDrawing" xmlns:w10="urn:schemas-microsoft-com:office:word" xmlns:w="http://schemas.openxmlformats.org/wordprocessingml/2006/main" xmlns:w14="http://schemas.microsoft.com/office/word/2010/wordml" xmlns:w15="http://schemas.microsoft.com/office/word/2012/wordml" xmlns:w16cid="http://schemas.microsoft.com/office/word/2016/wordml/cid" xmlns:w16se="http://schemas.microsoft.com/office/word/2015/wordml/symex" xmlns:wpg="http://schemas.microsoft.com/office/word/2010/wordprocessingGroup" xmlns:wpi="http://schemas.microsoft.com/office/word/2010/wordprocessingInk" xmlns:wne="http://schemas.microsoft.com/office/word/2006/wordml" xmlns:wps="http://schemas.microsoft.com/office/word/2010/wordprocessingShape" mc:Ignorable="w14 w15 w16se w16cid wp14">
-  <w:p>
-    <w:pPr>
-      <w:pStyle w:val="Piedepgina"/>
-      <w:rPr>
-        <w:sz w:val="16"/>
-        <w:szCs w:val="16"/>
-        <w:lang w:val="es-ES"/>
-      </w:rPr>
-    </w:pPr>
-    <w:r>
-      <w:rPr>
-        <w:sz w:val="16"/>
-        <w:szCs w:val="16"/>
-        <w:lang w:val="es-ES"/>
-      </w:rPr>
-      <w:t>Vicente Monfort Salvador</w:t>
-    </w:r>
-  </w:p>
-</w:ftr>
-</file>
-
-<file path=word/footnotes.xml><?xml version="1.0" encoding="utf-8"?>
-<w:footnotes xmlns:wpc="http://schemas.microsoft.com/office/word/2010/wordprocessingCanvas" xmlns:cx="http://schemas.microsoft.com/office/drawing/2014/chartex" xmlns:cx1="http://schemas.microsoft.com/office/drawing/2015/9/8/chartex" xmlns:cx2="http://schemas.microsoft.com/office/drawing/2015/10/21/chartex" xmlns:cx3="http://schemas.microsoft.com/office/drawing/2016/5/9/chartex" xmlns:cx4="http://schemas.microsoft.com/office/drawing/2016/5/10/chartex" xmlns:cx5="http://schemas.microsoft.com/office/drawing/2016/5/11/chartex" xmlns:cx6="http://schemas.microsoft.com/office/drawing/2016/5/12/chartex" xmlns:cx7="http://schemas.microsoft.com/office/drawing/2016/5/13/chartex" xmlns:cx8="http://schemas.microsoft.com/office/drawing/2016/5/14/chartex" xmlns:mc="http://schemas.openxmlformats.org/markup-compatibility/2006" xmlns:aink="http://schemas.microsoft.com/office/drawing/2016/ink" xmlns:am3d="http://schemas.microsoft.com/office/drawing/2017/model3d" xmlns:o="urn:schemas-microsoft-com:office:office" xmlns:r="http://schemas.openxmlformats.org/officeDocument/2006/relationships" xmlns:m="http://schemas.openxmlformats.org/officeDocument/2006/math" xmlns:v="urn:schemas-microsoft-com:vml" xmlns:wp14="http://schemas.microsoft.com/office/word/2010/wordprocessingDrawing" xmlns:wp="http://schemas.openxmlformats.org/drawingml/2006/wordprocessingDrawing" xmlns:w10="urn:schemas-microsoft-com:office:word" xmlns:w="http://schemas.openxmlformats.org/wordprocessingml/2006/main" xmlns:w14="http://schemas.microsoft.com/office/word/2010/wordml" xmlns:w15="http://schemas.microsoft.com/office/word/2012/wordml" xmlns:w16cid="http://schemas.microsoft.com/office/word/2016/wordml/cid" xmlns:w16se="http://schemas.microsoft.com/office/word/2015/wordml/symex" xmlns:wpg="http://schemas.microsoft.com/office/word/2010/wordprocessingGroup" xmlns:wpi="http://schemas.microsoft.com/office/word/2010/wordprocessingInk" xmlns:wne="http://schemas.microsoft.com/office/word/2006/wordml" xmlns:wps="http://schemas.microsoft.com/office/word/2010/wordprocessingShape" mc:Ignorable="w14 w15 w16se w16cid wp14">
-  <w:footnote w:type="separator" w:id="-1">
-    <w:p>
-      <w:pPr>
-        <w:spacing w:line="240" w:lineRule="auto"/>
-      </w:pPr>
-      <w:r>
-        <w:separator/>
-      </w:r>
-    </w:p>
-  </w:footnote>
-  <w:footnote w:type="continuationSeparator" w:id="0">
-    <w:p>
-      <w:pPr>
-        <w:spacing w:line="240" w:lineRule="auto"/>
-      </w:pPr>
-      <w:r>
-        <w:continuationSeparator/>
-      </w:r>
-    </w:p>
-  </w:footnote>
-</w:footnotes>
-</file>
-
-<file path=word/header1.xml><?xml version="1.0" encoding="utf-8"?>
-<w:hdr xmlns:wpc="http://schemas.microsoft.com/office/word/2010/wordprocessingCanvas" xmlns:cx="http://schemas.microsoft.com/office/drawing/2014/chartex" xmlns:cx1="http://schemas.microsoft.com/office/drawing/2015/9/8/chartex" xmlns:cx2="http://schemas.microsoft.com/office/drawing/2015/10/21/chartex" xmlns:cx3="http://schemas.microsoft.com/office/drawing/2016/5/9/chartex" xmlns:cx4="http://schemas.microsoft.com/office/drawing/2016/5/10/chartex" xmlns:cx5="http://schemas.microsoft.com/office/drawing/2016/5/11/chartex" xmlns:cx6="http://schemas.microsoft.com/office/drawing/2016/5/12/chartex" xmlns:cx7="http://schemas.microsoft.com/office/drawing/2016/5/13/chartex" xmlns:cx8="http://schemas.microsoft.com/office/drawing/2016/5/14/chartex" xmlns:mc="http://schemas.openxmlformats.org/markup-compatibility/2006" xmlns:aink="http://schemas.microsoft.com/office/drawing/2016/ink" xmlns:am3d="http://schemas.microsoft.com/office/drawing/2017/model3d" xmlns:o="urn:schemas-microsoft-com:office:office" xmlns:r="http://schemas.openxmlformats.org/officeDocument/2006/relationships" xmlns:m="http://schemas.openxmlformats.org/officeDocument/2006/math" xmlns:v="urn:schemas-microsoft-com:vml" xmlns:wp14="http://schemas.microsoft.com/office/word/2010/wordprocessingDrawing" xmlns:wp="http://schemas.openxmlformats.org/drawingml/2006/wordprocessingDrawing" xmlns:w10="urn:schemas-microsoft-com:office:word" xmlns:w="http://schemas.openxmlformats.org/wordprocessingml/2006/main" xmlns:w14="http://schemas.microsoft.com/office/word/2010/wordml" xmlns:w15="http://schemas.microsoft.com/office/word/2012/wordml" xmlns:w16cid="http://schemas.microsoft.com/office/word/2016/wordml/cid" xmlns:w16se="http://schemas.microsoft.com/office/word/2015/wordml/symex" xmlns:wpg="http://schemas.microsoft.com/office/word/2010/wordprocessingGroup" xmlns:wpi="http://schemas.microsoft.com/office/word/2010/wordprocessingInk" xmlns:wne="http://schemas.microsoft.com/office/word/2006/wordml" xmlns:wps="http://schemas.microsoft.com/office/word/2010/wordprocessingShape" mc:Ignorable="w14 w15 w16se w16cid wp14">
-  <w:tbl>
-    <w:tblPr>
-      <w:tblStyle w:val="Tablaconcuadrcula"/>
-      <w:tblW w:w="0" w:type="auto"/>
-      <w:tblBorders>
-        <w:top w:val="single" w:sz="18" w:space="0" w:color="auto"/>
-        <w:left w:val="single" w:sz="18" w:space="0" w:color="auto"/>
-        <w:bottom w:val="single" w:sz="18" w:space="0" w:color="auto"/>
-        <w:right w:val="single" w:sz="18" w:space="0" w:color="auto"/>
-        <w:insideH w:val="none" w:sz="0" w:space="0" w:color="auto"/>
-        <w:insideV w:val="none" w:sz="0" w:space="0" w:color="auto"/>
-      </w:tblBorders>
-      <w:tblLook w:val="04A0" w:firstRow="1" w:lastRow="0" w:firstColumn="1" w:lastColumn="0" w:noHBand="0" w:noVBand="1"/>
-    </w:tblPr>
-    <w:tblGrid>
-      <w:gridCol w:w="3457"/>
-      <w:gridCol w:w="2557"/>
-      <w:gridCol w:w="2438"/>
-    </w:tblGrid>
-    <w:tr>
-      <w:tc>
-        <w:tcPr>
-          <w:tcW w:w="2829" w:type="dxa"/>
-          <w:vMerge w:val="restart"/>
-        </w:tcPr>
-        <w:p>
-          <w:r>
-            <w:rPr>
-              <w:noProof/>
-              <w:lang w:eastAsia="es-ES_tradnl"/>
-            </w:rPr>
-            <w:drawing>
-              <wp:anchor distT="0" distB="0" distL="114300" distR="114300" simplePos="0" relativeHeight="251659264" behindDoc="0" locked="0" layoutInCell="1" allowOverlap="1" wp14:anchorId="434CDBDB" wp14:editId="769B46D5">
-                <wp:simplePos x="0" y="0"/>
-                <wp:positionH relativeFrom="column">
-                  <wp:posOffset>22225</wp:posOffset>
-                </wp:positionH>
-                <wp:positionV relativeFrom="paragraph">
-                  <wp:posOffset>140970</wp:posOffset>
-                </wp:positionV>
-                <wp:extent cx="2058035" cy="609600"/>
-                <wp:effectExtent l="0" t="0" r="0" b="0"/>
-                <wp:wrapSquare wrapText="bothSides"/>
-                <wp:docPr id="1" name="Imagen 1" descr="/Users/MAC/Desktop/LogoFlorida.jpg"/>
-                <wp:cNvGraphicFramePr>
-                  <a:graphicFrameLocks xmlns:a="http://schemas.openxmlformats.org/drawingml/2006/main" noChangeAspect="1"/>
-                </wp:cNvGraphicFramePr>
-                <a:graphic xmlns:a="http://schemas.openxmlformats.org/drawingml/2006/main">
-                  <a:graphicData uri="http://schemas.openxmlformats.org/drawingml/2006/picture">
-                    <pic:pic xmlns:pic="http://schemas.openxmlformats.org/drawingml/2006/picture">
-                      <pic:nvPicPr>
-                        <pic:cNvPr id="0" name="Picture 2" descr="/Users/MAC/Desktop/LogoFlorida.jpg"/>
-                        <pic:cNvPicPr>
-                          <a:picLocks noChangeAspect="1" noChangeArrowheads="1"/>
-                        </pic:cNvPicPr>
-                      </pic:nvPicPr>
-                      <pic:blipFill>
-                        <a:blip r:embed="rId1">
-                          <a:extLst>
-                            <a:ext uri="{28A0092B-C50C-407E-A947-70E740481C1C}">
-                              <a14:useLocalDpi xmlns:a14="http://schemas.microsoft.com/office/drawing/2010/main" val="0"/>
-                            </a:ext>
-                          </a:extLst>
-                        </a:blip>
-                        <a:srcRect/>
-                        <a:stretch>
-                          <a:fillRect/>
-                        </a:stretch>
-                      </pic:blipFill>
-                      <pic:spPr bwMode="auto">
-                        <a:xfrm>
-                          <a:off x="0" y="0"/>
-                          <a:ext cx="2058035" cy="609600"/>
-                        </a:xfrm>
-                        <a:prstGeom prst="rect">
-                          <a:avLst/>
-                        </a:prstGeom>
-                        <a:noFill/>
-                        <a:ln>
-                          <a:noFill/>
-                        </a:ln>
-                      </pic:spPr>
-                    </pic:pic>
-                  </a:graphicData>
-                </a:graphic>
-                <wp14:sizeRelH relativeFrom="page">
-                  <wp14:pctWidth>0</wp14:pctWidth>
-                </wp14:sizeRelH>
-                <wp14:sizeRelV relativeFrom="page">
-                  <wp14:pctHeight>0</wp14:pctHeight>
-                </wp14:sizeRelV>
-              </wp:anchor>
-            </w:drawing>
-          </w:r>
-        </w:p>
-      </w:tc>
-      <w:tc>
-        <w:tcPr>
-          <w:tcW w:w="2829" w:type="dxa"/>
-          <w:vAlign w:val="center"/>
-        </w:tcPr>
-        <w:p>
-          <w:r>
-            <w:rPr>
-              <w:b/>
-              <w:sz w:val="21"/>
-              <w:szCs w:val="21"/>
-            </w:rPr>
-            <w:t>Ciclo</w:t>
-          </w:r>
-          <w:r>
-            <w:rPr>
-              <w:b/>
-              <w:sz w:val="21"/>
-              <w:szCs w:val="21"/>
-            </w:rPr>
-            <w:tab/>
-          </w:r>
-          <w:r>
-            <w:rPr>
-              <w:b/>
-              <w:sz w:val="21"/>
-              <w:szCs w:val="21"/>
-            </w:rPr>
-            <w:tab/>
-          </w:r>
-          <w:r>
-            <w:rPr>
-              <w:b/>
-              <w:sz w:val="21"/>
-              <w:szCs w:val="21"/>
-            </w:rPr>
-            <w:t>1DAM</w:t>
-          </w:r>
-        </w:p>
-      </w:tc>
-      <w:tc>
-        <w:tcPr>
-          <w:tcW w:w="2830" w:type="dxa"/>
-        </w:tcPr>
-        <w:p>
-          <w:r>
-            <w:rPr>
-              <w:b/>
-              <w:sz w:val="21"/>
-              <w:szCs w:val="21"/>
-            </w:rPr>
-            <w:t>Módulo</w:t>
-          </w:r>
-          <w:r>
-            <w:rPr>
-              <w:b/>
-              <w:sz w:val="21"/>
-              <w:szCs w:val="21"/>
-            </w:rPr>
-            <w:t xml:space="preserve"> SI</w:t>
-          </w:r>
-        </w:p>
-      </w:tc>
-    </w:tr>
-    <w:tr>
-      <w:tc>
-        <w:tcPr>
-          <w:tcW w:w="2829" w:type="dxa"/>
-          <w:vMerge/>
-        </w:tcPr>
-        <w:p/>
-      </w:tc>
-      <w:tc>
-        <w:tcPr>
-          <w:tcW w:w="5659" w:type="dxa"/>
-          <w:gridSpan w:val="2"/>
-        </w:tcPr>
-        <w:p>
-          <w:r>
-            <w:rPr>
-              <w:b/>
-              <w:sz w:val="21"/>
-              <w:szCs w:val="21"/>
-            </w:rPr>
-            <w:t>Bloque</w:t>
-          </w:r>
-          <w:r>
-            <w:rPr>
-              <w:b/>
-              <w:sz w:val="21"/>
-              <w:szCs w:val="21"/>
-            </w:rPr>
-            <w:t xml:space="preserve"> </w:t>
-          </w:r>
-          <w:r>
-            <w:rPr>
-              <w:b/>
-              <w:sz w:val="21"/>
-              <w:szCs w:val="21"/>
-            </w:rPr>
-            <w:tab/>
-          </w:r>
-          <w:r>
-            <w:rPr>
-              <w:b/>
-              <w:sz w:val="21"/>
-              <w:szCs w:val="21"/>
-            </w:rPr>
-            <w:t>T2</w:t>
-          </w:r>
-        </w:p>
-      </w:tc>
-    </w:tr>
-    <w:tr>
-      <w:tc>
-        <w:tcPr>
-          <w:tcW w:w="2829" w:type="dxa"/>
-          <w:vMerge/>
-        </w:tcPr>
-        <w:p/>
-      </w:tc>
-      <w:tc>
-        <w:tcPr>
-          <w:tcW w:w="5659" w:type="dxa"/>
-          <w:gridSpan w:val="2"/>
-        </w:tcPr>
-        <w:p>
-          <w:r>
-            <w:rPr>
-              <w:b/>
-              <w:sz w:val="21"/>
-              <w:szCs w:val="21"/>
-            </w:rPr>
-            <w:t>Actividad</w:t>
-          </w:r>
-          <w:r>
-            <w:rPr>
-              <w:b/>
-              <w:sz w:val="21"/>
-              <w:szCs w:val="21"/>
-            </w:rPr>
-            <w:tab/>
-          </w:r>
-          <w:r>
-            <w:rPr>
-              <w:b/>
-              <w:sz w:val="21"/>
-              <w:szCs w:val="21"/>
-            </w:rPr>
-            <w:t>Examen</w:t>
-          </w:r>
-        </w:p>
-      </w:tc>
-    </w:tr>
-    <w:tr>
-      <w:trPr>
-        <w:trHeight w:val="288"/>
-      </w:trPr>
-      <w:tc>
-        <w:tcPr>
-          <w:tcW w:w="2829" w:type="dxa"/>
-          <w:vMerge/>
-        </w:tcPr>
-        <w:p/>
-      </w:tc>
-      <w:tc>
-        <w:tcPr>
-          <w:tcW w:w="5659" w:type="dxa"/>
-          <w:gridSpan w:val="2"/>
-        </w:tcPr>
-        <w:p>
-          <w:r>
-            <w:rPr>
-              <w:b/>
-              <w:sz w:val="21"/>
-              <w:szCs w:val="21"/>
-            </w:rPr>
-            <w:t>Nombre</w:t>
-          </w:r>
-          <w:r>
-            <w:rPr>
-              <w:b/>
-              <w:sz w:val="21"/>
-              <w:szCs w:val="21"/>
-            </w:rPr>
-            <w:tab/>
-          </w:r>
-        </w:p>
-      </w:tc>
-    </w:tr>
-  </w:tbl>
-  <w:p>
-    <w:pPr>
-      <w:pStyle w:val="Encabezado"/>
-      <w:tabs>
-        <w:tab w:val="clear" w:pos="4252"/>
-        <w:tab w:val="left" w:pos="3686"/>
-      </w:tabs>
-      <w:rPr>
-        <w:sz w:val="21"/>
-        <w:szCs w:val="21"/>
-      </w:rPr>
-    </w:pPr>
-  </w:p>
-</w:hdr>
-</file>
 
 <file path=word/numbering.xml><?xml version="1.0" encoding="utf-8"?>
 <w:numbering xmlns:wpc="http://schemas.microsoft.com/office/word/2010/wordprocessingCanvas" xmlns:cx="http://schemas.microsoft.com/office/drawing/2014/chartex" xmlns:cx1="http://schemas.microsoft.com/office/drawing/2015/9/8/chartex" xmlns:cx2="http://schemas.microsoft.com/office/drawing/2015/10/21/chartex" xmlns:cx3="http://schemas.microsoft.com/office/drawing/2016/5/9/chartex" xmlns:cx4="http://schemas.microsoft.com/office/drawing/2016/5/10/chartex" xmlns:cx5="http://schemas.microsoft.com/office/drawing/2016/5/11/chartex" xmlns:cx6="http://schemas.microsoft.com/office/drawing/2016/5/12/chartex" xmlns:cx7="http://schemas.microsoft.com/office/drawing/2016/5/13/chartex" xmlns:cx8="http://schemas.microsoft.com/office/drawing/2016/5/14/chartex" xmlns:mc="http://schemas.openxmlformats.org/markup-compatibility/2006" xmlns:aink="http://schemas.microsoft.com/office/drawing/2016/ink" xmlns:am3d="http://schemas.microsoft.com/office/drawing/2017/model3d" xmlns:o="urn:schemas-microsoft-com:office:office" xmlns:r="http://schemas.openxmlformats.org/officeDocument/2006/relationships" xmlns:m="http://schemas.openxmlformats.org/officeDocument/2006/math" xmlns:v="urn:schemas-microsoft-com:vml" xmlns:wp14="http://schemas.microsoft.com/office/word/2010/wordprocessingDrawing" xmlns:wp="http://schemas.openxmlformats.org/drawingml/2006/wordprocessingDrawing" xmlns:w10="urn:schemas-microsoft-com:office:word" xmlns:w="http://schemas.openxmlformats.org/wordprocessingml/2006/main" xmlns:w14="http://schemas.microsoft.com/office/word/2010/wordml" xmlns:w15="http://schemas.microsoft.com/office/word/2012/wordml" xmlns:w16cid="http://schemas.microsoft.com/office/word/2016/wordml/cid" xmlns:w16se="http://schemas.microsoft.com/office/word/2015/wordml/symex" xmlns:wpg="http://schemas.microsoft.com/office/word/2010/wordprocessingGroup" xmlns:wpi="http://schemas.microsoft.com/office/word/2010/wordprocessingInk" xmlns:wne="http://schemas.microsoft.com/office/word/2006/wordml" xmlns:wps="http://schemas.microsoft.com/office/word/2010/wordprocessingShape" mc:Ignorable="w14 w15 w16se w16cid wp14">

</xml_diff>